<commit_message>
Finished completely with doc
</commit_message>
<xml_diff>
--- a/Template.docx
+++ b/Template.docx
@@ -204,6 +204,7 @@
       <w:tr>
         <w:trPr>
           <w:cnfStyle w:val="100000000000" w:firstRow="1" w:lastRow="0" w:firstColumn="0" w:lastColumn="0" w:oddVBand="0" w:evenVBand="0" w:oddHBand="0" w:evenHBand="0" w:firstRowFirstColumn="0" w:firstRowLastColumn="0" w:lastRowFirstColumn="0" w:lastRowLastColumn="0"/>
+          <w:trHeight w:val="488"/>
         </w:trPr>
         <w:tc>
           <w:tcPr>
@@ -1138,8 +1139,10 @@
     <w:name w:val="Compact"/>
     <w:basedOn w:val="BodyText"/>
     <w:qFormat/>
+    <w:rsid w:val="005D3911"/>
     <w:pPr>
       <w:spacing w:before="36" w:after="36"/>
+      <w:jc w:val="center"/>
     </w:pPr>
   </w:style>
   <w:style w:type="paragraph" w:styleId="Title">
@@ -1292,8 +1295,10 @@
     <w:name w:val="Table Caption"/>
     <w:basedOn w:val="Caption"/>
     <w:qFormat/>
+    <w:rsid w:val="00EC6AA1"/>
     <w:pPr>
       <w:keepNext/>
+      <w:jc w:val="center"/>
     </w:pPr>
   </w:style>
   <w:style w:type="paragraph" w:customStyle="1" w:styleId="ImageCaption">
@@ -1378,7 +1383,20 @@
     <w:semiHidden/>
     <w:unhideWhenUsed/>
     <w:qFormat/>
+    <w:rsid w:val="0012441E"/>
+    <w:pPr>
+      <w:jc w:val="center"/>
+    </w:pPr>
     <w:tblPr>
+      <w:jc w:val="center"/>
+      <w:tblBorders>
+        <w:top w:val="single" w:sz="4" w:space="0" w:color="auto"/>
+        <w:left w:val="single" w:sz="4" w:space="0" w:color="auto"/>
+        <w:bottom w:val="single" w:sz="4" w:space="0" w:color="auto"/>
+        <w:right w:val="single" w:sz="4" w:space="0" w:color="auto"/>
+        <w:insideH w:val="single" w:sz="4" w:space="0" w:color="auto"/>
+        <w:insideV w:val="single" w:sz="4" w:space="0" w:color="auto"/>
+      </w:tblBorders>
       <w:tblCellMar>
         <w:top w:w="0" w:type="dxa"/>
         <w:left w:w="108" w:type="dxa"/>
@@ -1386,6 +1404,12 @@
         <w:right w:w="108" w:type="dxa"/>
       </w:tblCellMar>
     </w:tblPr>
+    <w:trPr>
+      <w:jc w:val="center"/>
+    </w:trPr>
+    <w:tcPr>
+      <w:vAlign w:val="center"/>
+    </w:tcPr>
     <w:tblStylePr w:type="firstRow">
       <w:tblPr/>
       <w:tcPr>

</xml_diff>